<commit_message>
configurações e atualizações de dependências
</commit_message>
<xml_diff>
--- a/LiterAlura - Challenge Java - orientacoes.docx
+++ b/LiterAlura - Challenge Java - orientacoes.docx
@@ -1,6 +1,6 @@
 
 <file path=word/document.xml><?xml version="1.0" encoding="utf-8"?>
-<w:document xmlns:wpc="http://schemas.microsoft.com/office/word/2010/wordprocessingCanvas" xmlns:cx="http://schemas.microsoft.com/office/drawing/2014/chartex" xmlns:cx1="http://schemas.microsoft.com/office/drawing/2015/9/8/chartex" xmlns:cx2="http://schemas.microsoft.com/office/drawing/2015/10/21/chartex" xmlns:cx3="http://schemas.microsoft.com/office/drawing/2016/5/9/chartex" xmlns:cx4="http://schemas.microsoft.com/office/drawing/2016/5/10/chartex" xmlns:cx5="http://schemas.microsoft.com/office/drawing/2016/5/11/chartex" xmlns:cx6="http://schemas.microsoft.com/office/drawing/2016/5/12/chartex" xmlns:cx7="http://schemas.microsoft.com/office/drawing/2016/5/13/chartex" xmlns:cx8="http://schemas.microsoft.com/office/drawing/2016/5/14/chartex" xmlns:mc="http://schemas.openxmlformats.org/markup-compatibility/2006" xmlns:aink="http://schemas.microsoft.com/office/drawing/2016/ink" xmlns:am3d="http://schemas.microsoft.com/office/drawing/2017/model3d" xmlns:o="urn:schemas-microsoft-com:office:office" xmlns:r="http://schemas.openxmlformats.org/officeDocument/2006/relationships" xmlns:m="http://schemas.openxmlformats.org/officeDocument/2006/math" xmlns:v="urn:schemas-microsoft-com:vml" xmlns:wp14="http://schemas.microsoft.com/office/word/2010/wordprocessingDrawing" xmlns:wp="http://schemas.openxmlformats.org/drawingml/2006/wordprocessingDrawing" xmlns:w10="urn:schemas-microsoft-com:office:word" xmlns:w="http://schemas.openxmlformats.org/wordprocessingml/2006/main" xmlns:w14="http://schemas.microsoft.com/office/word/2010/wordml" xmlns:w15="http://schemas.microsoft.com/office/word/2012/wordml" xmlns:w16cex="http://schemas.microsoft.com/office/word/2018/wordml/cex" xmlns:w16cid="http://schemas.microsoft.com/office/word/2016/wordml/cid" xmlns:w16="http://schemas.microsoft.com/office/word/2018/wordml" xmlns:w16se="http://schemas.microsoft.com/office/word/2015/wordml/symex" xmlns:wpg="http://schemas.microsoft.com/office/word/2010/wordprocessingGroup" xmlns:wpi="http://schemas.microsoft.com/office/word/2010/wordprocessingInk" xmlns:wne="http://schemas.microsoft.com/office/word/2006/wordml" xmlns:wps="http://schemas.microsoft.com/office/word/2010/wordprocessingShape" mc:Ignorable="w14 w15 w16se w16cid w16 w16cex wp14">
+<w:document xmlns:wpc="http://schemas.microsoft.com/office/word/2010/wordprocessingCanvas" xmlns:cx="http://schemas.microsoft.com/office/drawing/2014/chartex" xmlns:cx1="http://schemas.microsoft.com/office/drawing/2015/9/8/chartex" xmlns:cx2="http://schemas.microsoft.com/office/drawing/2015/10/21/chartex" xmlns:cx3="http://schemas.microsoft.com/office/drawing/2016/5/9/chartex" xmlns:cx4="http://schemas.microsoft.com/office/drawing/2016/5/10/chartex" xmlns:cx5="http://schemas.microsoft.com/office/drawing/2016/5/11/chartex" xmlns:cx6="http://schemas.microsoft.com/office/drawing/2016/5/12/chartex" xmlns:cx7="http://schemas.microsoft.com/office/drawing/2016/5/13/chartex" xmlns:cx8="http://schemas.microsoft.com/office/drawing/2016/5/14/chartex" xmlns:mc="http://schemas.openxmlformats.org/markup-compatibility/2006" xmlns:aink="http://schemas.microsoft.com/office/drawing/2016/ink" xmlns:am3d="http://schemas.microsoft.com/office/drawing/2017/model3d" xmlns:o="urn:schemas-microsoft-com:office:office" xmlns:r="http://schemas.openxmlformats.org/officeDocument/2006/relationships" xmlns:m="http://schemas.openxmlformats.org/officeDocument/2006/math" xmlns:v="urn:schemas-microsoft-com:vml" xmlns:wp14="http://schemas.microsoft.com/office/word/2010/wordprocessingDrawing" xmlns:wp="http://schemas.openxmlformats.org/drawingml/2006/wordprocessingDrawing" xmlns:w10="urn:schemas-microsoft-com:office:word" xmlns:w="http://schemas.openxmlformats.org/wordprocessingml/2006/main" xmlns:w14="http://schemas.microsoft.com/office/word/2010/wordml" xmlns:w15="http://schemas.microsoft.com/office/word/2012/wordml" xmlns:w16cid="http://schemas.microsoft.com/office/word/2016/wordml/cid" xmlns:w16se="http://schemas.microsoft.com/office/word/2015/wordml/symex" xmlns:wpg="http://schemas.microsoft.com/office/word/2010/wordprocessingGroup" xmlns:wpi="http://schemas.microsoft.com/office/word/2010/wordprocessingInk" xmlns:wne="http://schemas.microsoft.com/office/word/2006/wordml" xmlns:wps="http://schemas.microsoft.com/office/word/2010/wordprocessingShape" mc:Ignorable="w14 w15 w16se w16cid wp14">
   <w:body>
     <w:p>
       <w:pPr>
@@ -13,7 +13,13 @@
         <w:rPr>
           <w:rFonts w:ascii="Courier New" w:hAnsi="Courier New" w:cs="Courier New"/>
         </w:rPr>
-        <w:t xml:space="preserve">Neste emocionante desafio de programação, lhe convidamos a construir seu próprio catálogo de livros: o </w:t>
+        <w:t>P</w:t>
+      </w:r>
+      <w:r>
+        <w:rPr>
+          <w:rFonts w:ascii="Courier New" w:hAnsi="Courier New" w:cs="Courier New"/>
+        </w:rPr>
+        <w:t xml:space="preserve">róprio catálogo de livros: o </w:t>
       </w:r>
       <w:proofErr w:type="spellStart"/>
       <w:r>
@@ -28,52 +34,390 @@
         <w:rPr>
           <w:rFonts w:ascii="Courier New" w:hAnsi="Courier New" w:cs="Courier New"/>
         </w:rPr>
-        <w:t xml:space="preserve">. Você aprenderá a realizar solicitações a uma API de livros, manipular dados </w:t>
-      </w:r>
+        <w:t xml:space="preserve">. </w:t>
+      </w:r>
+    </w:p>
+    <w:p>
+      <w:pPr>
+        <w:pStyle w:val="NormalWeb"/>
+        <w:ind w:firstLine="708"/>
+        <w:rPr>
+          <w:rFonts w:ascii="Courier New" w:hAnsi="Courier New" w:cs="Courier New"/>
+        </w:rPr>
+      </w:pPr>
+      <w:r>
+        <w:rPr>
+          <w:rFonts w:ascii="Courier New" w:hAnsi="Courier New" w:cs="Courier New"/>
+        </w:rPr>
+        <w:t>R</w:t>
+      </w:r>
+      <w:r>
+        <w:rPr>
+          <w:rFonts w:ascii="Courier New" w:hAnsi="Courier New" w:cs="Courier New"/>
+        </w:rPr>
+        <w:t>ealizar</w:t>
+      </w:r>
+      <w:r>
+        <w:rPr>
+          <w:rFonts w:ascii="Courier New" w:hAnsi="Courier New" w:cs="Courier New"/>
+        </w:rPr>
+        <w:t>:</w:t>
+      </w:r>
+      <w:r>
+        <w:rPr>
+          <w:rFonts w:ascii="Courier New" w:hAnsi="Courier New" w:cs="Courier New"/>
+        </w:rPr>
+        <w:t xml:space="preserve"> </w:t>
+      </w:r>
+    </w:p>
+    <w:p>
+      <w:pPr>
+        <w:pStyle w:val="NormalWeb"/>
+        <w:ind w:firstLine="708"/>
+        <w:rPr>
+          <w:rFonts w:ascii="Courier New" w:hAnsi="Courier New" w:cs="Courier New"/>
+        </w:rPr>
+      </w:pPr>
+      <w:r>
+        <w:rPr>
+          <w:rFonts w:ascii="Courier New" w:hAnsi="Courier New" w:cs="Courier New"/>
+        </w:rPr>
+        <w:t xml:space="preserve">- </w:t>
+      </w:r>
+      <w:r>
+        <w:rPr>
+          <w:rFonts w:ascii="Courier New" w:hAnsi="Courier New" w:cs="Courier New"/>
+        </w:rPr>
+        <w:t>Solicitações</w:t>
+      </w:r>
+      <w:r>
+        <w:rPr>
+          <w:rFonts w:ascii="Courier New" w:hAnsi="Courier New" w:cs="Courier New"/>
+        </w:rPr>
+        <w:t xml:space="preserve"> a uma API de livros, </w:t>
+      </w:r>
+    </w:p>
+    <w:p>
+      <w:pPr>
+        <w:pStyle w:val="NormalWeb"/>
+        <w:ind w:firstLine="708"/>
+        <w:rPr>
+          <w:rFonts w:ascii="Courier New" w:hAnsi="Courier New" w:cs="Courier New"/>
+        </w:rPr>
+      </w:pPr>
+      <w:r>
+        <w:rPr>
+          <w:rFonts w:ascii="Courier New" w:hAnsi="Courier New" w:cs="Courier New"/>
+        </w:rPr>
+        <w:t xml:space="preserve">- </w:t>
+      </w:r>
+      <w:r>
+        <w:rPr>
+          <w:rFonts w:ascii="Courier New" w:hAnsi="Courier New" w:cs="Courier New"/>
+        </w:rPr>
+        <w:t>Manipular</w:t>
+      </w:r>
+      <w:r>
+        <w:rPr>
+          <w:rFonts w:ascii="Courier New" w:hAnsi="Courier New" w:cs="Courier New"/>
+        </w:rPr>
+        <w:t xml:space="preserve"> dados JSON, </w:t>
+      </w:r>
+    </w:p>
+    <w:p>
+      <w:pPr>
+        <w:pStyle w:val="NormalWeb"/>
+        <w:ind w:firstLine="708"/>
+        <w:rPr>
+          <w:rFonts w:ascii="Courier New" w:hAnsi="Courier New" w:cs="Courier New"/>
+        </w:rPr>
+      </w:pPr>
+      <w:r>
+        <w:rPr>
+          <w:rFonts w:ascii="Courier New" w:hAnsi="Courier New" w:cs="Courier New"/>
+        </w:rPr>
+        <w:t xml:space="preserve">- </w:t>
+      </w:r>
+      <w:r>
+        <w:rPr>
+          <w:rFonts w:ascii="Courier New" w:hAnsi="Courier New" w:cs="Courier New"/>
+        </w:rPr>
+        <w:t>Armazená-los</w:t>
+      </w:r>
+      <w:r>
+        <w:rPr>
+          <w:rFonts w:ascii="Courier New" w:hAnsi="Courier New" w:cs="Courier New"/>
+        </w:rPr>
+        <w:t xml:space="preserve"> em um banco de dados e, por fim, </w:t>
+      </w:r>
+    </w:p>
+    <w:p>
+      <w:pPr>
+        <w:pStyle w:val="NormalWeb"/>
+        <w:ind w:firstLine="708"/>
+        <w:rPr>
+          <w:rFonts w:ascii="Courier New" w:hAnsi="Courier New" w:cs="Courier New"/>
+        </w:rPr>
+      </w:pPr>
+      <w:r>
+        <w:rPr>
+          <w:rFonts w:ascii="Courier New" w:hAnsi="Courier New" w:cs="Courier New"/>
+        </w:rPr>
+        <w:t xml:space="preserve">- </w:t>
+      </w:r>
+      <w:r>
+        <w:rPr>
+          <w:rFonts w:ascii="Courier New" w:hAnsi="Courier New" w:cs="Courier New"/>
+        </w:rPr>
+        <w:t>Filtrar e mostrar</w:t>
+      </w:r>
+      <w:r>
+        <w:rPr>
+          <w:rFonts w:ascii="Courier New" w:hAnsi="Courier New" w:cs="Courier New"/>
+        </w:rPr>
+        <w:t xml:space="preserve"> os livros e autores de interesse.</w:t>
+      </w:r>
+    </w:p>
+    <w:p>
+      <w:pPr>
+        <w:pStyle w:val="NormalWeb"/>
+        <w:spacing w:before="0" w:beforeAutospacing="0" w:after="0" w:afterAutospacing="0"/>
+        <w:rPr>
+          <w:rStyle w:val="Forte"/>
+          <w:rFonts w:ascii="Courier New" w:hAnsi="Courier New" w:cs="Courier New"/>
+          <w:b w:val="0"/>
+        </w:rPr>
+      </w:pPr>
+      <w:r>
+        <w:rPr>
+          <w:rStyle w:val="Forte"/>
+          <w:rFonts w:ascii="Courier New" w:hAnsi="Courier New" w:cs="Courier New"/>
+          <w:b w:val="0"/>
+        </w:rPr>
+        <w:t>Links:</w:t>
+      </w:r>
+    </w:p>
+    <w:p>
+      <w:pPr>
+        <w:pStyle w:val="NormalWeb"/>
+        <w:spacing w:before="0" w:beforeAutospacing="0" w:after="0" w:afterAutospacing="0"/>
+        <w:rPr>
+          <w:rStyle w:val="Forte"/>
+          <w:rFonts w:ascii="Courier New" w:hAnsi="Courier New" w:cs="Courier New"/>
+        </w:rPr>
+      </w:pPr>
+    </w:p>
+    <w:p>
+      <w:pPr>
+        <w:pStyle w:val="NormalWeb"/>
+        <w:spacing w:before="0" w:beforeAutospacing="0" w:after="0" w:afterAutospacing="0"/>
+        <w:rPr>
+          <w:rStyle w:val="Forte"/>
+          <w:rFonts w:ascii="Courier New" w:hAnsi="Courier New" w:cs="Courier New"/>
+          <w:b w:val="0"/>
+          <w:bCs w:val="0"/>
+        </w:rPr>
+      </w:pPr>
       <w:proofErr w:type="spellStart"/>
       <w:r>
         <w:rPr>
-          <w:rFonts w:ascii="Courier New" w:hAnsi="Courier New" w:cs="Courier New"/>
-        </w:rPr>
-        <w:t>JSON</w:t>
+          <w:rStyle w:val="Forte"/>
+          <w:rFonts w:ascii="Courier New" w:hAnsi="Courier New" w:cs="Courier New"/>
+          <w:b w:val="0"/>
+          <w:bCs w:val="0"/>
+        </w:rPr>
+        <w:t>Trello</w:t>
       </w:r>
       <w:proofErr w:type="spellEnd"/>
-      <w:r>
-        <w:rPr>
-          <w:rFonts w:ascii="Courier New" w:hAnsi="Courier New" w:cs="Courier New"/>
-        </w:rPr>
-        <w:t>, armazená-los em um banco de dados e, por fim, a filtrar e mostrar os livros e autores de interesse.</w:t>
-      </w:r>
-    </w:p>
-    <w:p>
-      <w:pPr>
-        <w:pStyle w:val="NormalWeb"/>
-        <w:rPr>
-          <w:rFonts w:ascii="Courier New" w:hAnsi="Courier New" w:cs="Courier New"/>
-        </w:rPr>
-      </w:pPr>
-      <w:r>
-        <w:rPr>
-          <w:rStyle w:val="Forte"/>
-          <w:rFonts w:ascii="Courier New" w:hAnsi="Courier New" w:cs="Courier New"/>
-        </w:rPr>
-        <w:t>OBJETIVO: Desenvolver um Catálogo de Livros que ofereça interação textual (via console) com os usuários, proporcionando no mínimo 5 opções de interação. Os livros serão buscados através de uma API específica. As informações sobre a API e as opções de interação com o usuário serão detalhadas na coluna “</w:t>
+    </w:p>
+    <w:p>
+      <w:pPr>
+        <w:pStyle w:val="NormalWeb"/>
+        <w:spacing w:before="0" w:beforeAutospacing="0" w:after="0" w:afterAutospacing="0"/>
+        <w:rPr>
+          <w:rStyle w:val="Forte"/>
+          <w:rFonts w:ascii="Courier New" w:hAnsi="Courier New" w:cs="Courier New"/>
+        </w:rPr>
+      </w:pPr>
+      <w:hyperlink r:id="rId5" w:history="1">
+        <w:r>
+          <w:rPr>
+            <w:rStyle w:val="Hyperlink"/>
+            <w:rFonts w:ascii="Courier New" w:hAnsi="Courier New" w:cs="Courier New"/>
+          </w:rPr>
+          <w:t>https://trello.com/b/KzuO1ymV/literalura-challenge-java</w:t>
+        </w:r>
+      </w:hyperlink>
+    </w:p>
+    <w:p>
+      <w:pPr>
+        <w:pStyle w:val="NormalWeb"/>
+        <w:spacing w:before="0" w:beforeAutospacing="0" w:after="0" w:afterAutospacing="0"/>
+        <w:rPr>
+          <w:rStyle w:val="Forte"/>
+          <w:rFonts w:ascii="Courier New" w:hAnsi="Courier New" w:cs="Courier New"/>
+        </w:rPr>
+      </w:pPr>
+    </w:p>
+    <w:p>
+      <w:pPr>
+        <w:pStyle w:val="NormalWeb"/>
+        <w:spacing w:before="0" w:beforeAutospacing="0" w:after="0" w:afterAutospacing="0"/>
+        <w:rPr>
+          <w:rStyle w:val="Forte"/>
+          <w:rFonts w:ascii="Courier New" w:hAnsi="Courier New" w:cs="Courier New"/>
+          <w:b w:val="0"/>
+        </w:rPr>
+      </w:pPr>
+      <w:r>
+        <w:rPr>
+          <w:rStyle w:val="Forte"/>
+          <w:rFonts w:ascii="Courier New" w:hAnsi="Courier New" w:cs="Courier New"/>
+          <w:b w:val="0"/>
+        </w:rPr>
+        <w:t>API "</w:t>
+      </w:r>
+      <w:proofErr w:type="spellStart"/>
+      <w:r>
+        <w:rPr>
+          <w:rStyle w:val="Forte"/>
+          <w:rFonts w:ascii="Courier New" w:hAnsi="Courier New" w:cs="Courier New"/>
+          <w:b w:val="0"/>
+        </w:rPr>
+        <w:t>Gutendex</w:t>
+      </w:r>
+      <w:proofErr w:type="spellEnd"/>
+      <w:r>
+        <w:rPr>
+          <w:rStyle w:val="Forte"/>
+          <w:rFonts w:ascii="Courier New" w:hAnsi="Courier New" w:cs="Courier New"/>
+          <w:b w:val="0"/>
+        </w:rPr>
+        <w:t>"</w:t>
+      </w:r>
+      <w:r>
+        <w:rPr>
+          <w:rStyle w:val="Forte"/>
+          <w:rFonts w:ascii="Courier New" w:hAnsi="Courier New" w:cs="Courier New"/>
+          <w:b w:val="0"/>
+        </w:rPr>
+        <w:t>, API de livros.</w:t>
+      </w:r>
+    </w:p>
+    <w:p>
+      <w:pPr>
+        <w:pStyle w:val="NormalWeb"/>
+        <w:spacing w:before="0" w:beforeAutospacing="0" w:after="0" w:afterAutospacing="0"/>
+        <w:rPr>
+          <w:rStyle w:val="Forte"/>
+          <w:rFonts w:ascii="Courier New" w:hAnsi="Courier New" w:cs="Courier New"/>
+          <w:b w:val="0"/>
+        </w:rPr>
+      </w:pPr>
+      <w:hyperlink r:id="rId6" w:history="1">
+        <w:r>
+          <w:rPr>
+            <w:rStyle w:val="Hyperlink"/>
+            <w:rFonts w:ascii="Courier New" w:hAnsi="Courier New" w:cs="Courier New"/>
+          </w:rPr>
+          <w:t>https://gutendex.com/</w:t>
+        </w:r>
+      </w:hyperlink>
+    </w:p>
+    <w:p>
+      <w:pPr>
+        <w:pStyle w:val="NormalWeb"/>
+        <w:spacing w:before="0" w:beforeAutospacing="0" w:after="0" w:afterAutospacing="0"/>
+        <w:rPr>
+          <w:rStyle w:val="Forte"/>
+          <w:rFonts w:ascii="Courier New" w:hAnsi="Courier New" w:cs="Courier New"/>
+          <w:b w:val="0"/>
+        </w:rPr>
+      </w:pPr>
+      <w:bookmarkStart w:id="0" w:name="_GoBack"/>
+      <w:bookmarkEnd w:id="0"/>
+    </w:p>
+    <w:p>
+      <w:pPr>
+        <w:pStyle w:val="NormalWeb"/>
+        <w:spacing w:before="0" w:beforeAutospacing="0" w:after="0" w:afterAutospacing="0"/>
+        <w:rPr>
+          <w:rStyle w:val="Forte"/>
+          <w:rFonts w:ascii="Courier New" w:hAnsi="Courier New" w:cs="Courier New"/>
+        </w:rPr>
+      </w:pPr>
+    </w:p>
+    <w:p>
+      <w:pPr>
+        <w:pStyle w:val="NormalWeb"/>
+        <w:rPr>
+          <w:rStyle w:val="Forte"/>
+          <w:rFonts w:ascii="Courier New" w:hAnsi="Courier New" w:cs="Courier New"/>
+        </w:rPr>
+      </w:pPr>
+      <w:r>
+        <w:rPr>
+          <w:rStyle w:val="Forte"/>
+          <w:rFonts w:ascii="Courier New" w:hAnsi="Courier New" w:cs="Courier New"/>
+        </w:rPr>
+        <w:t>OBJETIVO</w:t>
+      </w:r>
+    </w:p>
+    <w:p>
+      <w:pPr>
+        <w:pStyle w:val="NormalWeb"/>
+        <w:ind w:firstLine="708"/>
+        <w:rPr>
+          <w:rFonts w:ascii="Courier New" w:hAnsi="Courier New" w:cs="Courier New"/>
+        </w:rPr>
+      </w:pPr>
+      <w:r>
+        <w:rPr>
+          <w:rStyle w:val="Forte"/>
+          <w:rFonts w:ascii="Courier New" w:hAnsi="Courier New" w:cs="Courier New"/>
+          <w:b w:val="0"/>
+        </w:rPr>
+        <w:t>Desenvolver um Catálogo de Livros que ofereça interação textual (via console) com os usuários, proporcionando no mínimo 5 opções de interação. Os livros serão buscados através de uma API específica. As informações sobre a API e as opções de interação com o usuário serão detalhadas na coluna Backlog”</w:t>
       </w:r>
       <w:proofErr w:type="gramStart"/>
       <w:r>
         <w:rPr>
           <w:rStyle w:val="Forte"/>
           <w:rFonts w:ascii="Courier New" w:hAnsi="Courier New" w:cs="Courier New"/>
-        </w:rPr>
-        <w:t>Backlog”/</w:t>
+          <w:b w:val="0"/>
+        </w:rPr>
+        <w:t xml:space="preserve">, </w:t>
+      </w:r>
+      <w:r>
+        <w:rPr>
+          <w:rStyle w:val="Forte"/>
+          <w:rFonts w:ascii="Courier New" w:hAnsi="Courier New" w:cs="Courier New"/>
+          <w:b w:val="0"/>
+        </w:rPr>
+        <w:t>”Pronto</w:t>
       </w:r>
       <w:proofErr w:type="gramEnd"/>
       <w:r>
         <w:rPr>
           <w:rStyle w:val="Forte"/>
           <w:rFonts w:ascii="Courier New" w:hAnsi="Courier New" w:cs="Courier New"/>
-        </w:rPr>
-        <w:t>”Pronto para iniciar”</w:t>
+          <w:b w:val="0"/>
+        </w:rPr>
+        <w:t xml:space="preserve"> para iniciar</w:t>
+      </w:r>
+      <w:r>
+        <w:rPr>
+          <w:rStyle w:val="Forte"/>
+          <w:rFonts w:ascii="Courier New" w:hAnsi="Courier New" w:cs="Courier New"/>
+        </w:rPr>
+        <w:t>”</w:t>
+      </w:r>
+      <w:r>
+        <w:rPr>
+          <w:rStyle w:val="Forte"/>
+          <w:rFonts w:ascii="Courier New" w:hAnsi="Courier New" w:cs="Courier New"/>
+        </w:rPr>
+        <w:t>.</w:t>
       </w:r>
     </w:p>
     <w:p>
@@ -159,21 +503,7 @@
         <w:rPr>
           <w:rFonts w:ascii="Courier New" w:hAnsi="Courier New" w:cs="Courier New"/>
         </w:rPr>
-        <w:t xml:space="preserve">Análise da Resposta </w:t>
-      </w:r>
-      <w:proofErr w:type="spellStart"/>
-      <w:r>
-        <w:rPr>
-          <w:rFonts w:ascii="Courier New" w:hAnsi="Courier New" w:cs="Courier New"/>
-        </w:rPr>
-        <w:t>JSON</w:t>
-      </w:r>
-      <w:proofErr w:type="spellEnd"/>
-      <w:r>
-        <w:rPr>
-          <w:rFonts w:ascii="Courier New" w:hAnsi="Courier New" w:cs="Courier New"/>
-        </w:rPr>
-        <w:t>;</w:t>
+        <w:t>Análise da Resposta JSON;</w:t>
       </w:r>
     </w:p>
     <w:p>
@@ -249,164 +579,12 @@
           <w:rFonts w:ascii="Courier New" w:hAnsi="Courier New" w:cs="Courier New"/>
           <w:noProof/>
         </w:rPr>
+        <w:lastRenderedPageBreak/>
         <w:drawing>
           <wp:inline distT="0" distB="0" distL="0" distR="0" wp14:anchorId="008A5D87" wp14:editId="5EBA084C">
             <wp:extent cx="3781425" cy="1752600"/>
             <wp:effectExtent l="0" t="0" r="9525" b="0"/>
             <wp:docPr id="1" name="Imagem 1"/>
-            <wp:cNvGraphicFramePr>
-              <a:graphicFrameLocks xmlns:a="http://schemas.openxmlformats.org/drawingml/2006/main" noChangeAspect="1"/>
-            </wp:cNvGraphicFramePr>
-            <a:graphic xmlns:a="http://schemas.openxmlformats.org/drawingml/2006/main">
-              <a:graphicData uri="http://schemas.openxmlformats.org/drawingml/2006/picture">
-                <pic:pic xmlns:pic="http://schemas.openxmlformats.org/drawingml/2006/picture">
-                  <pic:nvPicPr>
-                    <pic:cNvPr id="1" name=""/>
-                    <pic:cNvPicPr/>
-                  </pic:nvPicPr>
-                  <pic:blipFill>
-                    <a:blip r:embed="rId5"/>
-                    <a:stretch>
-                      <a:fillRect/>
-                    </a:stretch>
-                  </pic:blipFill>
-                  <pic:spPr>
-                    <a:xfrm>
-                      <a:off x="0" y="0"/>
-                      <a:ext cx="3781425" cy="1752600"/>
-                    </a:xfrm>
-                    <a:prstGeom prst="rect">
-                      <a:avLst/>
-                    </a:prstGeom>
-                  </pic:spPr>
-                </pic:pic>
-              </a:graphicData>
-            </a:graphic>
-          </wp:inline>
-        </w:drawing>
-      </w:r>
-    </w:p>
-    <w:p>
-      <w:pPr>
-        <w:rPr>
-          <w:rFonts w:ascii="Courier New" w:hAnsi="Courier New" w:cs="Courier New"/>
-          <w:sz w:val="24"/>
-          <w:szCs w:val="24"/>
-        </w:rPr>
-      </w:pPr>
-    </w:p>
-    <w:p>
-      <w:pPr>
-        <w:rPr>
-          <w:rFonts w:ascii="Courier New" w:hAnsi="Courier New" w:cs="Courier New"/>
-          <w:sz w:val="24"/>
-          <w:szCs w:val="24"/>
-        </w:rPr>
-      </w:pPr>
-      <w:r>
-        <w:rPr>
-          <w:rFonts w:ascii="Courier New" w:hAnsi="Courier New" w:cs="Courier New"/>
-          <w:sz w:val="24"/>
-          <w:szCs w:val="24"/>
-        </w:rPr>
-        <w:t xml:space="preserve">Opção 1. </w:t>
-      </w:r>
-      <w:r>
-        <w:rPr>
-          <w:rFonts w:ascii="Courier New" w:hAnsi="Courier New" w:cs="Courier New"/>
-          <w:sz w:val="24"/>
-          <w:szCs w:val="24"/>
-        </w:rPr>
-        <w:t>A primeira opção, "Buscar livro pelo título", é a opção onde realizamos a consulta diretamente na API e depois inserimos o livro em nosso banco de dados. Essa é a única opção que usamos diretamente a API. As demais opções vamos utilizar somente o banco de dados.</w:t>
-      </w:r>
-    </w:p>
-    <w:p>
-      <w:pPr>
-        <w:jc w:val="center"/>
-        <w:rPr>
-          <w:rFonts w:ascii="Courier New" w:hAnsi="Courier New" w:cs="Courier New"/>
-          <w:sz w:val="24"/>
-          <w:szCs w:val="24"/>
-        </w:rPr>
-      </w:pPr>
-      <w:r>
-        <w:rPr>
-          <w:noProof/>
-        </w:rPr>
-        <w:lastRenderedPageBreak/>
-        <w:drawing>
-          <wp:inline distT="0" distB="0" distL="0" distR="0" wp14:anchorId="2A4CEDEF" wp14:editId="05337330">
-            <wp:extent cx="3943350" cy="2133600"/>
-            <wp:effectExtent l="0" t="0" r="0" b="0"/>
-            <wp:docPr id="2" name="Imagem 2"/>
-            <wp:cNvGraphicFramePr>
-              <a:graphicFrameLocks xmlns:a="http://schemas.openxmlformats.org/drawingml/2006/main" noChangeAspect="1"/>
-            </wp:cNvGraphicFramePr>
-            <a:graphic xmlns:a="http://schemas.openxmlformats.org/drawingml/2006/main">
-              <a:graphicData uri="http://schemas.openxmlformats.org/drawingml/2006/picture">
-                <pic:pic xmlns:pic="http://schemas.openxmlformats.org/drawingml/2006/picture">
-                  <pic:nvPicPr>
-                    <pic:cNvPr id="1" name=""/>
-                    <pic:cNvPicPr/>
-                  </pic:nvPicPr>
-                  <pic:blipFill>
-                    <a:blip r:embed="rId6"/>
-                    <a:stretch>
-                      <a:fillRect/>
-                    </a:stretch>
-                  </pic:blipFill>
-                  <pic:spPr>
-                    <a:xfrm>
-                      <a:off x="0" y="0"/>
-                      <a:ext cx="3943350" cy="2133600"/>
-                    </a:xfrm>
-                    <a:prstGeom prst="rect">
-                      <a:avLst/>
-                    </a:prstGeom>
-                  </pic:spPr>
-                </pic:pic>
-              </a:graphicData>
-            </a:graphic>
-          </wp:inline>
-        </w:drawing>
-      </w:r>
-    </w:p>
-    <w:p>
-      <w:pPr>
-        <w:jc w:val="center"/>
-        <w:rPr>
-          <w:rFonts w:ascii="Courier New" w:hAnsi="Courier New" w:cs="Courier New"/>
-          <w:sz w:val="24"/>
-          <w:szCs w:val="24"/>
-        </w:rPr>
-      </w:pPr>
-      <w:r>
-        <w:rPr>
-          <w:rFonts w:ascii="Courier New" w:hAnsi="Courier New" w:cs="Courier New"/>
-          <w:sz w:val="24"/>
-          <w:szCs w:val="24"/>
-        </w:rPr>
-        <w:t>Resultado:</w:t>
-      </w:r>
-    </w:p>
-    <w:p>
-      <w:pPr>
-        <w:jc w:val="center"/>
-        <w:rPr>
-          <w:rFonts w:ascii="Courier New" w:hAnsi="Courier New" w:cs="Courier New"/>
-          <w:sz w:val="24"/>
-          <w:szCs w:val="24"/>
-        </w:rPr>
-      </w:pPr>
-      <w:r>
-        <w:rPr>
-          <w:noProof/>
-        </w:rPr>
-        <w:drawing>
-          <wp:inline distT="0" distB="0" distL="0" distR="0" wp14:anchorId="5424FFA8" wp14:editId="77D53E7E">
-            <wp:extent cx="2266950" cy="1190625"/>
-            <wp:effectExtent l="0" t="0" r="0" b="9525"/>
-            <wp:docPr id="3" name="Imagem 3"/>
             <wp:cNvGraphicFramePr>
               <a:graphicFrameLocks xmlns:a="http://schemas.openxmlformats.org/drawingml/2006/main" noChangeAspect="1"/>
             </wp:cNvGraphicFramePr>
@@ -426,6 +604,150 @@
                   <pic:spPr>
                     <a:xfrm>
                       <a:off x="0" y="0"/>
+                      <a:ext cx="3781425" cy="1752600"/>
+                    </a:xfrm>
+                    <a:prstGeom prst="rect">
+                      <a:avLst/>
+                    </a:prstGeom>
+                  </pic:spPr>
+                </pic:pic>
+              </a:graphicData>
+            </a:graphic>
+          </wp:inline>
+        </w:drawing>
+      </w:r>
+    </w:p>
+    <w:p>
+      <w:pPr>
+        <w:rPr>
+          <w:rFonts w:ascii="Courier New" w:hAnsi="Courier New" w:cs="Courier New"/>
+          <w:sz w:val="24"/>
+          <w:szCs w:val="24"/>
+        </w:rPr>
+      </w:pPr>
+    </w:p>
+    <w:p>
+      <w:pPr>
+        <w:rPr>
+          <w:rFonts w:ascii="Courier New" w:hAnsi="Courier New" w:cs="Courier New"/>
+          <w:sz w:val="24"/>
+          <w:szCs w:val="24"/>
+        </w:rPr>
+      </w:pPr>
+      <w:r>
+        <w:rPr>
+          <w:rFonts w:ascii="Courier New" w:hAnsi="Courier New" w:cs="Courier New"/>
+          <w:sz w:val="24"/>
+          <w:szCs w:val="24"/>
+        </w:rPr>
+        <w:t>Opção 1. A primeira opção, "Buscar livro pelo título", é a opção onde realizamos a consulta diretamente na API e depois inserimos o livro em nosso banco de dados. Essa é a única opção que usamos diretamente a API. As demais opções vamos utilizar somente o banco de dados.</w:t>
+      </w:r>
+    </w:p>
+    <w:p>
+      <w:pPr>
+        <w:jc w:val="center"/>
+        <w:rPr>
+          <w:rFonts w:ascii="Courier New" w:hAnsi="Courier New" w:cs="Courier New"/>
+          <w:sz w:val="24"/>
+          <w:szCs w:val="24"/>
+        </w:rPr>
+      </w:pPr>
+      <w:r>
+        <w:rPr>
+          <w:noProof/>
+        </w:rPr>
+        <w:drawing>
+          <wp:inline distT="0" distB="0" distL="0" distR="0" wp14:anchorId="2A4CEDEF" wp14:editId="05337330">
+            <wp:extent cx="3943350" cy="2133600"/>
+            <wp:effectExtent l="0" t="0" r="0" b="0"/>
+            <wp:docPr id="2" name="Imagem 2"/>
+            <wp:cNvGraphicFramePr>
+              <a:graphicFrameLocks xmlns:a="http://schemas.openxmlformats.org/drawingml/2006/main" noChangeAspect="1"/>
+            </wp:cNvGraphicFramePr>
+            <a:graphic xmlns:a="http://schemas.openxmlformats.org/drawingml/2006/main">
+              <a:graphicData uri="http://schemas.openxmlformats.org/drawingml/2006/picture">
+                <pic:pic xmlns:pic="http://schemas.openxmlformats.org/drawingml/2006/picture">
+                  <pic:nvPicPr>
+                    <pic:cNvPr id="1" name=""/>
+                    <pic:cNvPicPr/>
+                  </pic:nvPicPr>
+                  <pic:blipFill>
+                    <a:blip r:embed="rId8"/>
+                    <a:stretch>
+                      <a:fillRect/>
+                    </a:stretch>
+                  </pic:blipFill>
+                  <pic:spPr>
+                    <a:xfrm>
+                      <a:off x="0" y="0"/>
+                      <a:ext cx="3943350" cy="2133600"/>
+                    </a:xfrm>
+                    <a:prstGeom prst="rect">
+                      <a:avLst/>
+                    </a:prstGeom>
+                  </pic:spPr>
+                </pic:pic>
+              </a:graphicData>
+            </a:graphic>
+          </wp:inline>
+        </w:drawing>
+      </w:r>
+    </w:p>
+    <w:p>
+      <w:pPr>
+        <w:jc w:val="center"/>
+        <w:rPr>
+          <w:rFonts w:ascii="Courier New" w:hAnsi="Courier New" w:cs="Courier New"/>
+          <w:sz w:val="24"/>
+          <w:szCs w:val="24"/>
+        </w:rPr>
+      </w:pPr>
+      <w:r>
+        <w:rPr>
+          <w:rFonts w:ascii="Courier New" w:hAnsi="Courier New" w:cs="Courier New"/>
+          <w:sz w:val="24"/>
+          <w:szCs w:val="24"/>
+        </w:rPr>
+        <w:t>Resultado:</w:t>
+      </w:r>
+    </w:p>
+    <w:p>
+      <w:pPr>
+        <w:jc w:val="center"/>
+        <w:rPr>
+          <w:rFonts w:ascii="Courier New" w:hAnsi="Courier New" w:cs="Courier New"/>
+          <w:sz w:val="24"/>
+          <w:szCs w:val="24"/>
+        </w:rPr>
+      </w:pPr>
+      <w:r>
+        <w:rPr>
+          <w:noProof/>
+        </w:rPr>
+        <w:drawing>
+          <wp:inline distT="0" distB="0" distL="0" distR="0" wp14:anchorId="5424FFA8" wp14:editId="77D53E7E">
+            <wp:extent cx="2266950" cy="1190625"/>
+            <wp:effectExtent l="0" t="0" r="0" b="9525"/>
+            <wp:docPr id="3" name="Imagem 3"/>
+            <wp:cNvGraphicFramePr>
+              <a:graphicFrameLocks xmlns:a="http://schemas.openxmlformats.org/drawingml/2006/main" noChangeAspect="1"/>
+            </wp:cNvGraphicFramePr>
+            <a:graphic xmlns:a="http://schemas.openxmlformats.org/drawingml/2006/main">
+              <a:graphicData uri="http://schemas.openxmlformats.org/drawingml/2006/picture">
+                <pic:pic xmlns:pic="http://schemas.openxmlformats.org/drawingml/2006/picture">
+                  <pic:nvPicPr>
+                    <pic:cNvPr id="1" name=""/>
+                    <pic:cNvPicPr/>
+                  </pic:nvPicPr>
+                  <pic:blipFill>
+                    <a:blip r:embed="rId9"/>
+                    <a:stretch>
+                      <a:fillRect/>
+                    </a:stretch>
+                  </pic:blipFill>
+                  <pic:spPr>
+                    <a:xfrm>
+                      <a:off x="0" y="0"/>
                       <a:ext cx="2266950" cy="1190625"/>
                     </a:xfrm>
                     <a:prstGeom prst="rect">
@@ -524,23 +846,22 @@
           <w:szCs w:val="24"/>
         </w:rPr>
       </w:pPr>
-      <w:bookmarkStart w:id="0" w:name="_GoBack"/>
-      <w:bookmarkEnd w:id="0"/>
-    </w:p>
-    <w:p>
-      <w:pPr>
-        <w:rPr>
-          <w:rFonts w:ascii="Courier New" w:hAnsi="Courier New" w:cs="Courier New"/>
-          <w:sz w:val="24"/>
-          <w:szCs w:val="24"/>
-        </w:rPr>
-      </w:pPr>
-      <w:r>
-        <w:rPr>
-          <w:rFonts w:ascii="Courier New" w:hAnsi="Courier New" w:cs="Courier New"/>
-          <w:sz w:val="24"/>
-          <w:szCs w:val="24"/>
-        </w:rPr>
+    </w:p>
+    <w:p>
+      <w:pPr>
+        <w:rPr>
+          <w:rFonts w:ascii="Courier New" w:hAnsi="Courier New" w:cs="Courier New"/>
+          <w:sz w:val="24"/>
+          <w:szCs w:val="24"/>
+        </w:rPr>
+      </w:pPr>
+      <w:r>
+        <w:rPr>
+          <w:rFonts w:ascii="Courier New" w:hAnsi="Courier New" w:cs="Courier New"/>
+          <w:sz w:val="24"/>
+          <w:szCs w:val="24"/>
+        </w:rPr>
+        <w:lastRenderedPageBreak/>
         <w:t xml:space="preserve">Opção </w:t>
       </w:r>
       <w:r>
@@ -725,16 +1046,7 @@
           <w:sz w:val="24"/>
           <w:szCs w:val="24"/>
         </w:rPr>
-        <w:t xml:space="preserve">A nossa última opção, "Listar livros em determinado idioma", é o número 5. Nesta opção, temos 4 idiomas que podemos realizar a busca. Espanhol, inglês, francês e português. Neste exemplo, vou utilizar o livro nacional que inserimos, o "Dom Casmurro". Vou inserir "PT", </w:t>
-      </w:r>
-      <w:r>
-        <w:rPr>
-          <w:rFonts w:ascii="Courier New" w:hAnsi="Courier New" w:cs="Courier New"/>
-          <w:sz w:val="24"/>
-          <w:szCs w:val="24"/>
-        </w:rPr>
-        <w:lastRenderedPageBreak/>
-        <w:t>referente ao idioma português. Como esperado, temos nosso livro "Dom Casmurro", do autor Machado de Assis.</w:t>
+        <w:t>A nossa última opção, "Listar livros em determinado idioma", é o número 5. Nesta opção, temos 4 idiomas que podemos realizar a busca. Espanhol, inglês, francês e português. Neste exemplo, vou utilizar o livro nacional que inserimos, o "Dom Casmurro". Vou inserir "PT", referente ao idioma português. Como esperado, temos nosso livro "Dom Casmurro", do autor Machado de Assis.</w:t>
       </w:r>
     </w:p>
     <w:sectPr>
@@ -748,7 +1060,7 @@
 </file>
 
 <file path=word/numbering.xml><?xml version="1.0" encoding="utf-8"?>
-<w:numbering xmlns:wpc="http://schemas.microsoft.com/office/word/2010/wordprocessingCanvas" xmlns:cx="http://schemas.microsoft.com/office/drawing/2014/chartex" xmlns:cx1="http://schemas.microsoft.com/office/drawing/2015/9/8/chartex" xmlns:cx2="http://schemas.microsoft.com/office/drawing/2015/10/21/chartex" xmlns:cx3="http://schemas.microsoft.com/office/drawing/2016/5/9/chartex" xmlns:cx4="http://schemas.microsoft.com/office/drawing/2016/5/10/chartex" xmlns:cx5="http://schemas.microsoft.com/office/drawing/2016/5/11/chartex" xmlns:cx6="http://schemas.microsoft.com/office/drawing/2016/5/12/chartex" xmlns:cx7="http://schemas.microsoft.com/office/drawing/2016/5/13/chartex" xmlns:cx8="http://schemas.microsoft.com/office/drawing/2016/5/14/chartex" xmlns:mc="http://schemas.openxmlformats.org/markup-compatibility/2006" xmlns:aink="http://schemas.microsoft.com/office/drawing/2016/ink" xmlns:am3d="http://schemas.microsoft.com/office/drawing/2017/model3d" xmlns:o="urn:schemas-microsoft-com:office:office" xmlns:r="http://schemas.openxmlformats.org/officeDocument/2006/relationships" xmlns:m="http://schemas.openxmlformats.org/officeDocument/2006/math" xmlns:v="urn:schemas-microsoft-com:vml" xmlns:wp14="http://schemas.microsoft.com/office/word/2010/wordprocessingDrawing" xmlns:wp="http://schemas.openxmlformats.org/drawingml/2006/wordprocessingDrawing" xmlns:w10="urn:schemas-microsoft-com:office:word" xmlns:w="http://schemas.openxmlformats.org/wordprocessingml/2006/main" xmlns:w14="http://schemas.microsoft.com/office/word/2010/wordml" xmlns:w15="http://schemas.microsoft.com/office/word/2012/wordml" xmlns:w16cex="http://schemas.microsoft.com/office/word/2018/wordml/cex" xmlns:w16cid="http://schemas.microsoft.com/office/word/2016/wordml/cid" xmlns:w16="http://schemas.microsoft.com/office/word/2018/wordml" xmlns:w16se="http://schemas.microsoft.com/office/word/2015/wordml/symex" xmlns:wpg="http://schemas.microsoft.com/office/word/2010/wordprocessingGroup" xmlns:wpi="http://schemas.microsoft.com/office/word/2010/wordprocessingInk" xmlns:wne="http://schemas.microsoft.com/office/word/2006/wordml" xmlns:wps="http://schemas.microsoft.com/office/word/2010/wordprocessingShape" mc:Ignorable="w14 w15 w16se w16cid w16 w16cex wp14">
+<w:numbering xmlns:wpc="http://schemas.microsoft.com/office/word/2010/wordprocessingCanvas" xmlns:cx="http://schemas.microsoft.com/office/drawing/2014/chartex" xmlns:cx1="http://schemas.microsoft.com/office/drawing/2015/9/8/chartex" xmlns:cx2="http://schemas.microsoft.com/office/drawing/2015/10/21/chartex" xmlns:cx3="http://schemas.microsoft.com/office/drawing/2016/5/9/chartex" xmlns:cx4="http://schemas.microsoft.com/office/drawing/2016/5/10/chartex" xmlns:cx5="http://schemas.microsoft.com/office/drawing/2016/5/11/chartex" xmlns:cx6="http://schemas.microsoft.com/office/drawing/2016/5/12/chartex" xmlns:cx7="http://schemas.microsoft.com/office/drawing/2016/5/13/chartex" xmlns:cx8="http://schemas.microsoft.com/office/drawing/2016/5/14/chartex" xmlns:mc="http://schemas.openxmlformats.org/markup-compatibility/2006" xmlns:aink="http://schemas.microsoft.com/office/drawing/2016/ink" xmlns:am3d="http://schemas.microsoft.com/office/drawing/2017/model3d" xmlns:o="urn:schemas-microsoft-com:office:office" xmlns:r="http://schemas.openxmlformats.org/officeDocument/2006/relationships" xmlns:m="http://schemas.openxmlformats.org/officeDocument/2006/math" xmlns:v="urn:schemas-microsoft-com:vml" xmlns:wp14="http://schemas.microsoft.com/office/word/2010/wordprocessingDrawing" xmlns:wp="http://schemas.openxmlformats.org/drawingml/2006/wordprocessingDrawing" xmlns:w10="urn:schemas-microsoft-com:office:word" xmlns:w="http://schemas.openxmlformats.org/wordprocessingml/2006/main" xmlns:w14="http://schemas.microsoft.com/office/word/2010/wordml" xmlns:w15="http://schemas.microsoft.com/office/word/2012/wordml" xmlns:w16cid="http://schemas.microsoft.com/office/word/2016/wordml/cid" xmlns:w16se="http://schemas.microsoft.com/office/word/2015/wordml/symex" xmlns:wpg="http://schemas.microsoft.com/office/word/2010/wordprocessingGroup" xmlns:wpi="http://schemas.microsoft.com/office/word/2010/wordprocessingInk" xmlns:wne="http://schemas.microsoft.com/office/word/2006/wordml" xmlns:wps="http://schemas.microsoft.com/office/word/2010/wordprocessingShape" mc:Ignorable="w14 w15 w16se w16cid wp14">
   <w:abstractNum w:abstractNumId="0" w15:restartNumberingAfterBreak="0">
     <w:nsid w:val="7E596953"/>
     <w:multiLevelType w:val="multilevel"/>
@@ -905,7 +1217,7 @@
 </file>
 
 <file path=word/styles.xml><?xml version="1.0" encoding="utf-8"?>
-<w:styles xmlns:mc="http://schemas.openxmlformats.org/markup-compatibility/2006" xmlns:r="http://schemas.openxmlformats.org/officeDocument/2006/relationships" xmlns:w="http://schemas.openxmlformats.org/wordprocessingml/2006/main" xmlns:w14="http://schemas.microsoft.com/office/word/2010/wordml" xmlns:w15="http://schemas.microsoft.com/office/word/2012/wordml" xmlns:w16cex="http://schemas.microsoft.com/office/word/2018/wordml/cex" xmlns:w16cid="http://schemas.microsoft.com/office/word/2016/wordml/cid" xmlns:w16="http://schemas.microsoft.com/office/word/2018/wordml" xmlns:w16se="http://schemas.microsoft.com/office/word/2015/wordml/symex" mc:Ignorable="w14 w15 w16se w16cid w16 w16cex">
+<w:styles xmlns:mc="http://schemas.openxmlformats.org/markup-compatibility/2006" xmlns:r="http://schemas.openxmlformats.org/officeDocument/2006/relationships" xmlns:w="http://schemas.openxmlformats.org/wordprocessingml/2006/main" xmlns:w14="http://schemas.microsoft.com/office/word/2010/wordml" xmlns:w15="http://schemas.microsoft.com/office/word/2012/wordml" xmlns:w16cid="http://schemas.microsoft.com/office/word/2016/wordml/cid" xmlns:w16se="http://schemas.microsoft.com/office/word/2015/wordml/symex" mc:Ignorable="w14 w15 w16se w16cid">
   <w:docDefaults>
     <w:rPrDefault>
       <w:rPr>
@@ -921,7 +1233,7 @@
       </w:pPr>
     </w:pPrDefault>
   </w:docDefaults>
-  <w:latentStyles w:defLockedState="0" w:defUIPriority="99" w:defSemiHidden="0" w:defUnhideWhenUsed="0" w:defQFormat="0" w:count="376">
+  <w:latentStyles w:defLockedState="0" w:defUIPriority="99" w:defSemiHidden="0" w:defUnhideWhenUsed="0" w:defQFormat="0" w:count="375">
     <w:lsdException w:name="Normal" w:uiPriority="0" w:qFormat="1"/>
     <w:lsdException w:name="heading 1" w:uiPriority="9" w:qFormat="1"/>
     <w:lsdException w:name="heading 2" w:semiHidden="1" w:uiPriority="9" w:unhideWhenUsed="1" w:qFormat="1"/>
@@ -1297,7 +1609,6 @@
     <w:lsdException w:name="Smart Hyperlink" w:semiHidden="1" w:unhideWhenUsed="1"/>
     <w:lsdException w:name="Hashtag" w:semiHidden="1" w:unhideWhenUsed="1"/>
     <w:lsdException w:name="Unresolved Mention" w:semiHidden="1" w:unhideWhenUsed="1"/>
-    <w:lsdException w:name="Smart Link" w:semiHidden="1" w:unhideWhenUsed="1"/>
   </w:latentStyles>
   <w:style w:type="paragraph" w:default="1" w:styleId="Normal">
     <w:name w:val="Normal"/>
@@ -1356,6 +1667,29 @@
     <w:rPr>
       <w:b/>
       <w:bCs/>
+    </w:rPr>
+  </w:style>
+  <w:style w:type="character" w:styleId="Hyperlink">
+    <w:name w:val="Hyperlink"/>
+    <w:basedOn w:val="Fontepargpadro"/>
+    <w:uiPriority w:val="99"/>
+    <w:unhideWhenUsed/>
+    <w:rsid w:val="00EF0C14"/>
+    <w:rPr>
+      <w:color w:val="0563C1" w:themeColor="hyperlink"/>
+      <w:u w:val="single"/>
+    </w:rPr>
+  </w:style>
+  <w:style w:type="character" w:styleId="MenoPendente">
+    <w:name w:val="Unresolved Mention"/>
+    <w:basedOn w:val="Fontepargpadro"/>
+    <w:uiPriority w:val="99"/>
+    <w:semiHidden/>
+    <w:unhideWhenUsed/>
+    <w:rsid w:val="00EF0C14"/>
+    <w:rPr>
+      <w:color w:val="605E5C"/>
+      <w:shd w:val="clear" w:color="auto" w:fill="E1DFDD"/>
     </w:rPr>
   </w:style>
 </w:styles>

</xml_diff>

<commit_message>
requisicao de clente - consumo de api de livros
</commit_message>
<xml_diff>
--- a/LiterAlura - Challenge Java - orientacoes.docx
+++ b/LiterAlura - Challenge Java - orientacoes.docx
@@ -320,7 +320,21 @@
             <w:rStyle w:val="Hyperlink"/>
             <w:rFonts w:ascii="Courier New" w:hAnsi="Courier New" w:cs="Courier New"/>
           </w:rPr>
-          <w:t>https://gutendex.com/</w:t>
+          <w:t>https://gutendex.</w:t>
+        </w:r>
+        <w:r>
+          <w:rPr>
+            <w:rStyle w:val="Hyperlink"/>
+            <w:rFonts w:ascii="Courier New" w:hAnsi="Courier New" w:cs="Courier New"/>
+          </w:rPr>
+          <w:t>c</w:t>
+        </w:r>
+        <w:r>
+          <w:rPr>
+            <w:rStyle w:val="Hyperlink"/>
+            <w:rFonts w:ascii="Courier New" w:hAnsi="Courier New" w:cs="Courier New"/>
+          </w:rPr>
+          <w:t>om/</w:t>
         </w:r>
       </w:hyperlink>
     </w:p>
@@ -334,50 +348,58 @@
           <w:b w:val="0"/>
         </w:rPr>
       </w:pPr>
+    </w:p>
+    <w:p>
+      <w:pPr>
+        <w:pStyle w:val="NormalWeb"/>
+        <w:spacing w:before="0" w:beforeAutospacing="0" w:after="0" w:afterAutospacing="0"/>
+        <w:rPr>
+          <w:rStyle w:val="Forte"/>
+          <w:rFonts w:ascii="Courier New" w:hAnsi="Courier New" w:cs="Courier New"/>
+        </w:rPr>
+      </w:pPr>
+    </w:p>
+    <w:p>
+      <w:pPr>
+        <w:pStyle w:val="NormalWeb"/>
+        <w:rPr>
+          <w:rStyle w:val="Forte"/>
+          <w:rFonts w:ascii="Courier New" w:hAnsi="Courier New" w:cs="Courier New"/>
+        </w:rPr>
+      </w:pPr>
+      <w:r>
+        <w:rPr>
+          <w:rStyle w:val="Forte"/>
+          <w:rFonts w:ascii="Courier New" w:hAnsi="Courier New" w:cs="Courier New"/>
+        </w:rPr>
+        <w:t>OBJETIVO</w:t>
+      </w:r>
+    </w:p>
+    <w:p>
+      <w:pPr>
+        <w:pStyle w:val="NormalWeb"/>
+        <w:ind w:firstLine="708"/>
+        <w:rPr>
+          <w:rFonts w:ascii="Courier New" w:hAnsi="Courier New" w:cs="Courier New"/>
+        </w:rPr>
+      </w:pPr>
+      <w:r>
+        <w:rPr>
+          <w:rStyle w:val="Forte"/>
+          <w:rFonts w:ascii="Courier New" w:hAnsi="Courier New" w:cs="Courier New"/>
+          <w:b w:val="0"/>
+        </w:rPr>
+        <w:t xml:space="preserve">Desenvolver um Catálogo de Livros que ofereça interação textual (via console) com os usuários, proporcionando no mínimo 5 opções de interação. Os livros serão buscados através de uma API específica. As informações sobre a API e </w:t>
+      </w:r>
       <w:bookmarkStart w:id="0" w:name="_GoBack"/>
       <w:bookmarkEnd w:id="0"/>
-    </w:p>
-    <w:p>
-      <w:pPr>
-        <w:pStyle w:val="NormalWeb"/>
-        <w:spacing w:before="0" w:beforeAutospacing="0" w:after="0" w:afterAutospacing="0"/>
-        <w:rPr>
-          <w:rStyle w:val="Forte"/>
-          <w:rFonts w:ascii="Courier New" w:hAnsi="Courier New" w:cs="Courier New"/>
-        </w:rPr>
-      </w:pPr>
-    </w:p>
-    <w:p>
-      <w:pPr>
-        <w:pStyle w:val="NormalWeb"/>
-        <w:rPr>
-          <w:rStyle w:val="Forte"/>
-          <w:rFonts w:ascii="Courier New" w:hAnsi="Courier New" w:cs="Courier New"/>
-        </w:rPr>
-      </w:pPr>
-      <w:r>
-        <w:rPr>
-          <w:rStyle w:val="Forte"/>
-          <w:rFonts w:ascii="Courier New" w:hAnsi="Courier New" w:cs="Courier New"/>
-        </w:rPr>
-        <w:t>OBJETIVO</w:t>
-      </w:r>
-    </w:p>
-    <w:p>
-      <w:pPr>
-        <w:pStyle w:val="NormalWeb"/>
-        <w:ind w:firstLine="708"/>
-        <w:rPr>
-          <w:rFonts w:ascii="Courier New" w:hAnsi="Courier New" w:cs="Courier New"/>
-        </w:rPr>
-      </w:pPr>
       <w:r>
         <w:rPr>
           <w:rStyle w:val="Forte"/>
           <w:rFonts w:ascii="Courier New" w:hAnsi="Courier New" w:cs="Courier New"/>
           <w:b w:val="0"/>
         </w:rPr>
-        <w:t>Desenvolver um Catálogo de Livros que ofereça interação textual (via console) com os usuários, proporcionando no mínimo 5 opções de interação. Os livros serão buscados através de uma API específica. As informações sobre a API e as opções de interação com o usuário serão detalhadas na coluna Backlog”</w:t>
+        <w:t>as opções de interação com o usuário serão detalhadas na coluna Backlog”</w:t>
       </w:r>
       <w:proofErr w:type="gramStart"/>
       <w:r>
@@ -637,10 +659,45 @@
       <w:r>
         <w:rPr>
           <w:rFonts w:ascii="Courier New" w:hAnsi="Courier New" w:cs="Courier New"/>
-          <w:sz w:val="24"/>
-          <w:szCs w:val="24"/>
-        </w:rPr>
-        <w:t>Opção 1. A primeira opção, "Buscar livro pelo título", é a opção onde realizamos a consulta diretamente na API e depois inserimos o livro em nosso banco de dados. Essa é a única opção que usamos diretamente a API. As demais opções vamos utilizar somente o banco de dados.</w:t>
+          <w:b/>
+          <w:sz w:val="24"/>
+          <w:szCs w:val="24"/>
+        </w:rPr>
+        <w:t>Opção 1. A primeira opção, "Buscar livro pelo título"</w:t>
+      </w:r>
+      <w:r>
+        <w:rPr>
+          <w:rFonts w:ascii="Courier New" w:hAnsi="Courier New" w:cs="Courier New"/>
+          <w:sz w:val="24"/>
+          <w:szCs w:val="24"/>
+        </w:rPr>
+        <w:t xml:space="preserve"> </w:t>
+      </w:r>
+    </w:p>
+    <w:p>
+      <w:pPr>
+        <w:ind w:firstLine="708"/>
+        <w:rPr>
+          <w:rFonts w:ascii="Courier New" w:hAnsi="Courier New" w:cs="Courier New"/>
+          <w:sz w:val="24"/>
+          <w:szCs w:val="24"/>
+        </w:rPr>
+      </w:pPr>
+      <w:r>
+        <w:rPr>
+          <w:rFonts w:ascii="Courier New" w:hAnsi="Courier New" w:cs="Courier New"/>
+          <w:sz w:val="24"/>
+          <w:szCs w:val="24"/>
+        </w:rPr>
+        <w:t>O</w:t>
+      </w:r>
+      <w:r>
+        <w:rPr>
+          <w:rFonts w:ascii="Courier New" w:hAnsi="Courier New" w:cs="Courier New"/>
+          <w:sz w:val="24"/>
+          <w:szCs w:val="24"/>
+        </w:rPr>
+        <w:t>pção onde realizamos a consulta diretamente na API e depois inserimos o livro em nosso banco de dados. Essa é a única opção que usamos diretamente a API. As demais opções vamos utilizar somente o banco de dados.</w:t>
       </w:r>
     </w:p>
     <w:p>
@@ -1692,6 +1749,18 @@
       <w:shd w:val="clear" w:color="auto" w:fill="E1DFDD"/>
     </w:rPr>
   </w:style>
+  <w:style w:type="character" w:styleId="HiperlinkVisitado">
+    <w:name w:val="FollowedHyperlink"/>
+    <w:basedOn w:val="Fontepargpadro"/>
+    <w:uiPriority w:val="99"/>
+    <w:semiHidden/>
+    <w:unhideWhenUsed/>
+    <w:rsid w:val="000143E0"/>
+    <w:rPr>
+      <w:color w:val="954F72" w:themeColor="followedHyperlink"/>
+      <w:u w:val="single"/>
+    </w:rPr>
+  </w:style>
 </w:styles>
 </file>
 

</xml_diff>